<commit_message>
bails pas à jour
</commit_message>
<xml_diff>
--- a/FR - Frame & Body/FR_A0100 (Frame)/Design report/Design Support/Design_Support_Chassis (1).docx
+++ b/FR - Frame & Body/FR_A0100 (Frame)/Design report/Design Support/Design_Support_Chassis (1).docx
@@ -84,7 +84,7 @@
               </wp:anchor>
             </w:drawing>
           </mc:Choice>
-          <mc:Fallback xmlns:sl="http://schemas.openxmlformats.org/schemaLibrary/2006/main" xmlns:a="http://schemas.openxmlformats.org/drawingml/2006/main" xmlns:pic="http://schemas.openxmlformats.org/drawingml/2006/picture" xmlns:c="http://schemas.openxmlformats.org/drawingml/2006/chart" xmlns:lc="http://schemas.openxmlformats.org/drawingml/2006/lockedCanvas" xmlns:dgm="http://schemas.openxmlformats.org/drawingml/2006/diagram" xmlns:w16cid="http://schemas.microsoft.com/office/word/2016/wordml/cid" xmlns:am3d="http://schemas.microsoft.com/office/drawing/2017/model3d" xmlns:aink="http://schemas.microsoft.com/office/drawing/2016/ink" xmlns:cx8="http://schemas.microsoft.com/office/drawing/2016/5/14/chartex" xmlns:cx7="http://schemas.microsoft.com/office/drawing/2016/5/13/chartex" xmlns:cx6="http://schemas.microsoft.com/office/drawing/2016/5/12/chartex" xmlns:cx5="http://schemas.microsoft.com/office/drawing/2016/5/11/chartex" xmlns:cx4="http://schemas.microsoft.com/office/drawing/2016/5/10/chartex" xmlns:cx3="http://schemas.microsoft.com/office/drawing/2016/5/9/chartex" xmlns:cx2="http://schemas.microsoft.com/office/drawing/2015/10/21/chartex">
+          <mc:Fallback xmlns:cx2="http://schemas.microsoft.com/office/drawing/2015/10/21/chartex" xmlns:cx3="http://schemas.microsoft.com/office/drawing/2016/5/9/chartex" xmlns:cx4="http://schemas.microsoft.com/office/drawing/2016/5/10/chartex" xmlns:cx5="http://schemas.microsoft.com/office/drawing/2016/5/11/chartex" xmlns:cx6="http://schemas.microsoft.com/office/drawing/2016/5/12/chartex" xmlns:cx7="http://schemas.microsoft.com/office/drawing/2016/5/13/chartex" xmlns:cx8="http://schemas.microsoft.com/office/drawing/2016/5/14/chartex" xmlns:aink="http://schemas.microsoft.com/office/drawing/2016/ink" xmlns:am3d="http://schemas.microsoft.com/office/drawing/2017/model3d" xmlns:w16cid="http://schemas.microsoft.com/office/word/2016/wordml/cid" xmlns:dgm="http://schemas.openxmlformats.org/drawingml/2006/diagram" xmlns:lc="http://schemas.openxmlformats.org/drawingml/2006/lockedCanvas" xmlns:c="http://schemas.openxmlformats.org/drawingml/2006/chart" xmlns:pic="http://schemas.openxmlformats.org/drawingml/2006/picture" xmlns:a="http://schemas.openxmlformats.org/drawingml/2006/main" xmlns:sl="http://schemas.openxmlformats.org/schemaLibrary/2006/main">
             <w:drawing>
               <wp:anchor allowOverlap="1" behindDoc="0" distB="0" distT="0" distL="114300" distR="114300" hidden="0" layoutInCell="1" locked="0" relativeHeight="0" simplePos="0">
                 <wp:simplePos x="0" y="0"/>
@@ -341,8 +341,6 @@
         </w:rPr>
         <w:t>Conception steps</w:t>
       </w:r>
-      <w:bookmarkStart w:id="0" w:name="_GoBack"/>
-      <w:bookmarkEnd w:id="0"/>
     </w:p>
     <w:p>
       <w:pPr>
@@ -1018,9 +1016,8 @@
             <w:r>
               <w:rPr>
                 <w:rFonts w:ascii="Microsoft Tai Le" w:eastAsia="Open Sans" w:hAnsi="Microsoft Tai Le" w:cs="Microsoft Tai Le"/>
-                <w:highlight w:val="yellow"/>
-              </w:rPr>
-              <w:t>39-42</w:t>
+              </w:rPr>
+              <w:t>35-38</w:t>
             </w:r>
           </w:p>
         </w:tc>
@@ -1040,9 +1037,14 @@
             <w:r>
               <w:rPr>
                 <w:rFonts w:ascii="Microsoft Tai Le" w:eastAsia="Open Sans" w:hAnsi="Microsoft Tai Le" w:cs="Microsoft Tai Le"/>
-                <w:highlight w:val="yellow"/>
-              </w:rPr>
-              <w:t>40.6</w:t>
+              </w:rPr>
+              <w:t>3</w:t>
+            </w:r>
+            <w:r>
+              <w:rPr>
+                <w:rFonts w:ascii="Microsoft Tai Le" w:eastAsia="Open Sans" w:hAnsi="Microsoft Tai Le" w:cs="Microsoft Tai Le"/>
+              </w:rPr>
+              <w:t>6</w:t>
             </w:r>
           </w:p>
         </w:tc>
@@ -1062,9 +1064,14 @@
             <w:r>
               <w:rPr>
                 <w:rFonts w:ascii="Microsoft Tai Le" w:eastAsia="Open Sans" w:hAnsi="Microsoft Tai Le" w:cs="Microsoft Tai Le"/>
-                <w:highlight w:val="yellow"/>
-              </w:rPr>
-              <w:t>41</w:t>
+              </w:rPr>
+              <w:t>3</w:t>
+            </w:r>
+            <w:r>
+              <w:rPr>
+                <w:rFonts w:ascii="Microsoft Tai Le" w:eastAsia="Open Sans" w:hAnsi="Microsoft Tai Le" w:cs="Microsoft Tai Le"/>
+              </w:rPr>
+              <w:t>7</w:t>
             </w:r>
           </w:p>
         </w:tc>
@@ -1183,151 +1190,6 @@
     </w:p>
     <w:p>
       <w:pPr>
-        <w:pBdr>
-          <w:top w:val="nil"/>
-          <w:left w:val="nil"/>
-          <w:bottom w:val="nil"/>
-          <w:right w:val="nil"/>
-          <w:between w:val="nil"/>
-        </w:pBdr>
-        <w:spacing w:after="225" w:line="240" w:lineRule="auto"/>
-        <w:jc w:val="center"/>
-        <w:rPr>
-          <w:rFonts w:ascii="Microsoft Tai Le" w:eastAsia="Open Sans" w:hAnsi="Microsoft Tai Le" w:cs="Microsoft Tai Le"/>
-          <w:i/>
-          <w:color w:val="000000"/>
-          <w:sz w:val="18"/>
-          <w:szCs w:val="18"/>
-        </w:rPr>
-      </w:pPr>
-      <w:r>
-        <w:rPr>
-          <w:rFonts w:ascii="Microsoft Tai Le" w:eastAsia="Open Sans" w:hAnsi="Microsoft Tai Le" w:cs="Microsoft Tai Le"/>
-          <w:i/>
-          <w:noProof/>
-          <w:color w:val="000000"/>
-          <w:sz w:val="18"/>
-          <w:szCs w:val="18"/>
-          <w:lang w:val="en-GB"/>
-        </w:rPr>
-        <w:lastRenderedPageBreak/>
-        <w:drawing>
-          <wp:inline distT="0" distB="0" distL="0" distR="0">
-            <wp:extent cx="4152900" cy="3990865"/>
-            <wp:effectExtent l="0" t="0" r="0" b="0"/>
-            <wp:docPr id="8" name="Picture 8"/>
-            <wp:cNvGraphicFramePr>
-              <a:graphicFrameLocks xmlns:a="http://schemas.openxmlformats.org/drawingml/2006/main" noChangeAspect="1"/>
-            </wp:cNvGraphicFramePr>
-            <a:graphic xmlns:a="http://schemas.openxmlformats.org/drawingml/2006/main">
-              <a:graphicData uri="http://schemas.openxmlformats.org/drawingml/2006/picture">
-                <pic:pic xmlns:pic="http://schemas.openxmlformats.org/drawingml/2006/picture">
-                  <pic:nvPicPr>
-                    <pic:cNvPr id="8" name="Capture.PNG"/>
-                    <pic:cNvPicPr/>
-                  </pic:nvPicPr>
-                  <pic:blipFill>
-                    <a:blip r:embed="rId9">
-                      <a:extLst>
-                        <a:ext uri="{28A0092B-C50C-407E-A947-70E740481C1C}">
-                          <a14:useLocalDpi xmlns:a14="http://schemas.microsoft.com/office/drawing/2010/main" val="0"/>
-                        </a:ext>
-                      </a:extLst>
-                    </a:blip>
-                    <a:stretch>
-                      <a:fillRect/>
-                    </a:stretch>
-                  </pic:blipFill>
-                  <pic:spPr>
-                    <a:xfrm>
-                      <a:off x="0" y="0"/>
-                      <a:ext cx="4154772" cy="3992664"/>
-                    </a:xfrm>
-                    <a:prstGeom prst="rect">
-                      <a:avLst/>
-                    </a:prstGeom>
-                  </pic:spPr>
-                </pic:pic>
-              </a:graphicData>
-            </a:graphic>
-          </wp:inline>
-        </w:drawing>
-      </w:r>
-    </w:p>
-    <w:p>
-      <w:pPr>
-        <w:pBdr>
-          <w:top w:val="nil"/>
-          <w:left w:val="nil"/>
-          <w:bottom w:val="nil"/>
-          <w:right w:val="nil"/>
-          <w:between w:val="nil"/>
-        </w:pBdr>
-        <w:spacing w:after="225" w:line="240" w:lineRule="auto"/>
-        <w:jc w:val="center"/>
-        <w:rPr>
-          <w:rFonts w:ascii="Microsoft Tai Le" w:eastAsia="Open Sans" w:hAnsi="Microsoft Tai Le" w:cs="Microsoft Tai Le"/>
-          <w:i/>
-          <w:color w:val="000000"/>
-          <w:sz w:val="18"/>
-          <w:szCs w:val="18"/>
-        </w:rPr>
-      </w:pPr>
-      <w:r>
-        <w:rPr>
-          <w:rFonts w:ascii="Microsoft Tai Le" w:eastAsia="Open Sans" w:hAnsi="Microsoft Tai Le" w:cs="Microsoft Tai Le"/>
-          <w:i/>
-          <w:noProof/>
-          <w:color w:val="000000"/>
-          <w:sz w:val="18"/>
-          <w:szCs w:val="18"/>
-          <w:lang w:val="en-GB"/>
-        </w:rPr>
-        <w:drawing>
-          <wp:inline distT="0" distB="0" distL="0" distR="0">
-            <wp:extent cx="4149090" cy="4202665"/>
-            <wp:effectExtent l="0" t="0" r="3810" b="7620"/>
-            <wp:docPr id="9" name="Picture 9"/>
-            <wp:cNvGraphicFramePr>
-              <a:graphicFrameLocks xmlns:a="http://schemas.openxmlformats.org/drawingml/2006/main" noChangeAspect="1"/>
-            </wp:cNvGraphicFramePr>
-            <a:graphic xmlns:a="http://schemas.openxmlformats.org/drawingml/2006/main">
-              <a:graphicData uri="http://schemas.openxmlformats.org/drawingml/2006/picture">
-                <pic:pic xmlns:pic="http://schemas.openxmlformats.org/drawingml/2006/picture">
-                  <pic:nvPicPr>
-                    <pic:cNvPr id="9" name="Capture2.PNG"/>
-                    <pic:cNvPicPr/>
-                  </pic:nvPicPr>
-                  <pic:blipFill>
-                    <a:blip r:embed="rId10">
-                      <a:extLst>
-                        <a:ext uri="{28A0092B-C50C-407E-A947-70E740481C1C}">
-                          <a14:useLocalDpi xmlns:a14="http://schemas.microsoft.com/office/drawing/2010/main" val="0"/>
-                        </a:ext>
-                      </a:extLst>
-                    </a:blip>
-                    <a:stretch>
-                      <a:fillRect/>
-                    </a:stretch>
-                  </pic:blipFill>
-                  <pic:spPr>
-                    <a:xfrm>
-                      <a:off x="0" y="0"/>
-                      <a:ext cx="4150229" cy="4203819"/>
-                    </a:xfrm>
-                    <a:prstGeom prst="rect">
-                      <a:avLst/>
-                    </a:prstGeom>
-                  </pic:spPr>
-                </pic:pic>
-              </a:graphicData>
-            </a:graphic>
-          </wp:inline>
-        </w:drawing>
-      </w:r>
-    </w:p>
-    <w:p>
-      <w:pPr>
         <w:rPr>
           <w:rFonts w:ascii="Microsoft Tai Le" w:eastAsia="Open Sans" w:hAnsi="Microsoft Tai Le" w:cs="Microsoft Tai Le"/>
           <w:b/>
@@ -1343,6 +1205,8 @@
         </w:rPr>
         <w:br w:type="page"/>
       </w:r>
+      <w:bookmarkStart w:id="0" w:name="_GoBack"/>
+      <w:bookmarkEnd w:id="0"/>
     </w:p>
     <w:p>
       <w:pPr>
@@ -1397,7 +1261,7 @@
                     <pic:cNvPicPr/>
                   </pic:nvPicPr>
                   <pic:blipFill>
-                    <a:blip r:embed="rId11">
+                    <a:blip r:embed="rId9">
                       <a:extLst>
                         <a:ext uri="{28A0092B-C50C-407E-A947-70E740481C1C}">
                           <a14:useLocalDpi xmlns:a14="http://schemas.microsoft.com/office/drawing/2010/main" val="0"/>
@@ -1475,7 +1339,7 @@
                     <pic:cNvPicPr/>
                   </pic:nvPicPr>
                   <pic:blipFill>
-                    <a:blip r:embed="rId12">
+                    <a:blip r:embed="rId10">
                       <a:extLst>
                         <a:ext uri="{28A0092B-C50C-407E-A947-70E740481C1C}">
                           <a14:useLocalDpi xmlns:a14="http://schemas.microsoft.com/office/drawing/2010/main" val="0"/>
@@ -2509,7 +2373,7 @@
                     <pic:cNvPicPr/>
                   </pic:nvPicPr>
                   <pic:blipFill>
-                    <a:blip r:embed="rId13" cstate="print">
+                    <a:blip r:embed="rId11" cstate="print">
                       <a:extLst>
                         <a:ext uri="{28A0092B-C50C-407E-A947-70E740481C1C}">
                           <a14:useLocalDpi xmlns:a14="http://schemas.microsoft.com/office/drawing/2010/main" val="0"/>
@@ -2570,7 +2434,7 @@
                     </pic:cNvPicPr>
                   </pic:nvPicPr>
                   <pic:blipFill>
-                    <a:blip r:embed="rId14" cstate="print">
+                    <a:blip r:embed="rId12" cstate="print">
                       <a:extLst>
                         <a:ext uri="{28A0092B-C50C-407E-A947-70E740481C1C}">
                           <a14:useLocalDpi xmlns:a14="http://schemas.microsoft.com/office/drawing/2010/main" val="0"/>
@@ -2921,7 +2785,7 @@
                     <pic:cNvPicPr/>
                   </pic:nvPicPr>
                   <pic:blipFill rotWithShape="1">
-                    <a:blip r:embed="rId15" cstate="print">
+                    <a:blip r:embed="rId13" cstate="print">
                       <a:extLst>
                         <a:ext uri="{28A0092B-C50C-407E-A947-70E740481C1C}">
                           <a14:useLocalDpi xmlns:a14="http://schemas.microsoft.com/office/drawing/2010/main" val="0"/>
@@ -3022,7 +2886,7 @@
                     </pic:cNvPicPr>
                   </pic:nvPicPr>
                   <pic:blipFill>
-                    <a:blip r:embed="rId16" cstate="print">
+                    <a:blip r:embed="rId14" cstate="print">
                       <a:extLst>
                         <a:ext uri="{28A0092B-C50C-407E-A947-70E740481C1C}">
                           <a14:useLocalDpi xmlns:a14="http://schemas.microsoft.com/office/drawing/2010/main" val="0"/>
@@ -3097,7 +2961,7 @@
                     </pic:cNvPicPr>
                   </pic:nvPicPr>
                   <pic:blipFill>
-                    <a:blip r:embed="rId17" cstate="print">
+                    <a:blip r:embed="rId15" cstate="print">
                       <a:extLst>
                         <a:ext uri="{28A0092B-C50C-407E-A947-70E740481C1C}">
                           <a14:useLocalDpi xmlns:a14="http://schemas.microsoft.com/office/drawing/2010/main" val="0"/>
@@ -3161,7 +3025,7 @@
                     </pic:cNvPicPr>
                   </pic:nvPicPr>
                   <pic:blipFill>
-                    <a:blip r:embed="rId18" cstate="print">
+                    <a:blip r:embed="rId16" cstate="print">
                       <a:extLst>
                         <a:ext uri="{28A0092B-C50C-407E-A947-70E740481C1C}">
                           <a14:useLocalDpi xmlns:a14="http://schemas.microsoft.com/office/drawing/2010/main" val="0"/>
@@ -3225,7 +3089,7 @@
                     </pic:cNvPicPr>
                   </pic:nvPicPr>
                   <pic:blipFill>
-                    <a:blip r:embed="rId19" cstate="print">
+                    <a:blip r:embed="rId17" cstate="print">
                       <a:extLst>
                         <a:ext uri="{28A0092B-C50C-407E-A947-70E740481C1C}">
                           <a14:useLocalDpi xmlns:a14="http://schemas.microsoft.com/office/drawing/2010/main" val="0"/>
@@ -3384,7 +3248,7 @@
                     <pic:cNvPicPr/>
                   </pic:nvPicPr>
                   <pic:blipFill>
-                    <a:blip r:embed="rId20"/>
+                    <a:blip r:embed="rId18"/>
                     <a:stretch>
                       <a:fillRect/>
                     </a:stretch>
@@ -3481,7 +3345,7 @@
                     </pic:cNvPicPr>
                   </pic:nvPicPr>
                   <pic:blipFill>
-                    <a:blip r:embed="rId21">
+                    <a:blip r:embed="rId19">
                       <a:extLst>
                         <a:ext uri="{28A0092B-C50C-407E-A947-70E740481C1C}">
                           <a14:useLocalDpi xmlns:a14="http://schemas.microsoft.com/office/drawing/2010/main" val="0"/>
@@ -3546,7 +3410,7 @@
                     </pic:cNvPicPr>
                   </pic:nvPicPr>
                   <pic:blipFill>
-                    <a:blip r:embed="rId22">
+                    <a:blip r:embed="rId20">
                       <a:extLst>
                         <a:ext uri="{28A0092B-C50C-407E-A947-70E740481C1C}">
                           <a14:useLocalDpi xmlns:a14="http://schemas.microsoft.com/office/drawing/2010/main" val="0"/>
@@ -3616,7 +3480,7 @@
                     <pic:cNvPicPr/>
                   </pic:nvPicPr>
                   <pic:blipFill>
-                    <a:blip r:embed="rId23"/>
+                    <a:blip r:embed="rId21"/>
                     <a:stretch>
                       <a:fillRect/>
                     </a:stretch>
@@ -3745,7 +3609,7 @@
                     <pic:cNvPicPr/>
                   </pic:nvPicPr>
                   <pic:blipFill>
-                    <a:blip r:embed="rId24"/>
+                    <a:blip r:embed="rId22"/>
                     <a:stretch>
                       <a:fillRect/>
                     </a:stretch>
@@ -3828,7 +3692,7 @@
                     <pic:cNvPicPr/>
                   </pic:nvPicPr>
                   <pic:blipFill>
-                    <a:blip r:embed="rId25"/>
+                    <a:blip r:embed="rId23"/>
                     <a:stretch>
                       <a:fillRect/>
                     </a:stretch>
@@ -4179,7 +4043,7 @@
                           <pic:cNvPicPr/>
                         </pic:nvPicPr>
                         <pic:blipFill>
-                          <a:blip r:embed="rId26"/>
+                          <a:blip r:embed="rId24"/>
                           <a:stretch>
                             <a:fillRect/>
                           </a:stretch>
@@ -4200,7 +4064,7 @@
                           <pic:cNvPicPr/>
                         </pic:nvPicPr>
                         <pic:blipFill>
-                          <a:blip r:embed="rId27"/>
+                          <a:blip r:embed="rId25"/>
                           <a:stretch>
                             <a:fillRect/>
                           </a:stretch>
@@ -4270,55 +4134,19 @@
     <w:p>
       <w:pPr>
         <w:pStyle w:val="Normal1"/>
-        <w:rPr>
-          <w:highlight w:val="yellow"/>
-        </w:rPr>
       </w:pPr>
       <w:proofErr w:type="spellStart"/>
       <w:r>
-        <w:rPr>
-          <w:highlight w:val="yellow"/>
-        </w:rPr>
         <w:t>Finally</w:t>
       </w:r>
       <w:proofErr w:type="spellEnd"/>
       <w:r>
-        <w:rPr>
-          <w:highlight w:val="yellow"/>
-        </w:rPr>
-        <w:t xml:space="preserve">, </w:t>
-      </w:r>
-      <w:r>
-        <w:rPr>
-          <w:highlight w:val="yellow"/>
-        </w:rPr>
-        <w:t xml:space="preserve">A COMPRENDRE </w:t>
-      </w:r>
-      <w:proofErr w:type="spellStart"/>
-      <w:r>
-        <w:rPr>
-          <w:highlight w:val="yellow"/>
-        </w:rPr>
-        <w:t>cf</w:t>
-      </w:r>
-      <w:proofErr w:type="spellEnd"/>
-      <w:r>
-        <w:rPr>
-          <w:highlight w:val="yellow"/>
-        </w:rPr>
-        <w:t xml:space="preserve"> </w:t>
-      </w:r>
-      <w:proofErr w:type="spellStart"/>
-      <w:r>
-        <w:rPr>
-          <w:highlight w:val="yellow"/>
-        </w:rPr>
-        <w:t>epsabox</w:t>
-      </w:r>
-      <w:proofErr w:type="spellEnd"/>
-    </w:p>
-    <w:p>
-      <w:pPr>
+        <w:t>,</w:t>
+      </w:r>
+    </w:p>
+    <w:p>
+      <w:pPr>
+        <w:jc w:val="center"/>
         <w:rPr>
           <w:rFonts w:ascii="Microsoft Tai Le" w:eastAsia="Open Sans" w:hAnsi="Microsoft Tai Le" w:cs="Microsoft Tai Le"/>
           <w:szCs w:val="24"/>
@@ -4329,7 +4157,6 @@
           <w:rFonts w:ascii="Microsoft Tai Le" w:eastAsia="Open Sans" w:hAnsi="Microsoft Tai Le" w:cs="Microsoft Tai Le"/>
           <w:noProof/>
           <w:szCs w:val="24"/>
-          <w:highlight w:val="yellow"/>
           <w:lang w:val="en-GB"/>
         </w:rPr>
         <w:drawing>
@@ -4365,13 +4192,6 @@
             </a:graphic>
           </wp:inline>
         </w:drawing>
-      </w:r>
-      <w:r>
-        <w:rPr>
-          <w:rFonts w:ascii="Microsoft Tai Le" w:eastAsia="Open Sans" w:hAnsi="Microsoft Tai Le" w:cs="Microsoft Tai Le"/>
-          <w:szCs w:val="24"/>
-        </w:rPr>
-        <w:t xml:space="preserve"> </w:t>
       </w:r>
     </w:p>
     <w:p>
@@ -4626,7 +4446,7 @@
       <w:rPr>
         <w:noProof/>
       </w:rPr>
-      <w:t>9</w:t>
+      <w:t>8</w:t>
     </w:r>
     <w:r>
       <w:fldChar w:fldCharType="end"/>
@@ -4699,7 +4519,7 @@
             </wp:anchor>
           </w:drawing>
         </mc:Choice>
-        <mc:Fallback xmlns:sl="http://schemas.openxmlformats.org/schemaLibrary/2006/main" xmlns:a="http://schemas.openxmlformats.org/drawingml/2006/main" xmlns:pic="http://schemas.openxmlformats.org/drawingml/2006/picture" xmlns:c="http://schemas.openxmlformats.org/drawingml/2006/chart" xmlns:lc="http://schemas.openxmlformats.org/drawingml/2006/lockedCanvas" xmlns:dgm="http://schemas.openxmlformats.org/drawingml/2006/diagram" xmlns:w16cid="http://schemas.microsoft.com/office/word/2016/wordml/cid" xmlns:am3d="http://schemas.microsoft.com/office/drawing/2017/model3d" xmlns:aink="http://schemas.microsoft.com/office/drawing/2016/ink" xmlns:cx8="http://schemas.microsoft.com/office/drawing/2016/5/14/chartex" xmlns:cx7="http://schemas.microsoft.com/office/drawing/2016/5/13/chartex" xmlns:cx6="http://schemas.microsoft.com/office/drawing/2016/5/12/chartex" xmlns:cx5="http://schemas.microsoft.com/office/drawing/2016/5/11/chartex" xmlns:cx4="http://schemas.microsoft.com/office/drawing/2016/5/10/chartex" xmlns:cx3="http://schemas.microsoft.com/office/drawing/2016/5/9/chartex" xmlns:cx2="http://schemas.microsoft.com/office/drawing/2015/10/21/chartex">
+        <mc:Fallback xmlns:cx2="http://schemas.microsoft.com/office/drawing/2015/10/21/chartex" xmlns:cx3="http://schemas.microsoft.com/office/drawing/2016/5/9/chartex" xmlns:cx4="http://schemas.microsoft.com/office/drawing/2016/5/10/chartex" xmlns:cx5="http://schemas.microsoft.com/office/drawing/2016/5/11/chartex" xmlns:cx6="http://schemas.microsoft.com/office/drawing/2016/5/12/chartex" xmlns:cx7="http://schemas.microsoft.com/office/drawing/2016/5/13/chartex" xmlns:cx8="http://schemas.microsoft.com/office/drawing/2016/5/14/chartex" xmlns:aink="http://schemas.microsoft.com/office/drawing/2016/ink" xmlns:am3d="http://schemas.microsoft.com/office/drawing/2017/model3d" xmlns:w16cid="http://schemas.microsoft.com/office/word/2016/wordml/cid" xmlns:dgm="http://schemas.openxmlformats.org/drawingml/2006/diagram" xmlns:lc="http://schemas.openxmlformats.org/drawingml/2006/lockedCanvas" xmlns:c="http://schemas.openxmlformats.org/drawingml/2006/chart" xmlns:pic="http://schemas.openxmlformats.org/drawingml/2006/picture" xmlns:a="http://schemas.openxmlformats.org/drawingml/2006/main" xmlns:sl="http://schemas.openxmlformats.org/schemaLibrary/2006/main">
           <w:drawing>
             <wp:anchor allowOverlap="1" behindDoc="0" distB="0" distT="0" distL="114300" distR="114300" hidden="0" layoutInCell="1" locked="0" relativeHeight="0" simplePos="0">
               <wp:simplePos x="0" y="0"/>
@@ -4957,7 +4777,7 @@
             </wp:anchor>
           </w:drawing>
         </mc:Choice>
-        <mc:Fallback xmlns:sl="http://schemas.openxmlformats.org/schemaLibrary/2006/main" xmlns:a="http://schemas.openxmlformats.org/drawingml/2006/main" xmlns:pic="http://schemas.openxmlformats.org/drawingml/2006/picture" xmlns:c="http://schemas.openxmlformats.org/drawingml/2006/chart" xmlns:lc="http://schemas.openxmlformats.org/drawingml/2006/lockedCanvas" xmlns:dgm="http://schemas.openxmlformats.org/drawingml/2006/diagram" xmlns:w16cid="http://schemas.microsoft.com/office/word/2016/wordml/cid" xmlns:am3d="http://schemas.microsoft.com/office/drawing/2017/model3d" xmlns:aink="http://schemas.microsoft.com/office/drawing/2016/ink" xmlns:cx8="http://schemas.microsoft.com/office/drawing/2016/5/14/chartex" xmlns:cx7="http://schemas.microsoft.com/office/drawing/2016/5/13/chartex" xmlns:cx6="http://schemas.microsoft.com/office/drawing/2016/5/12/chartex" xmlns:cx5="http://schemas.microsoft.com/office/drawing/2016/5/11/chartex" xmlns:cx4="http://schemas.microsoft.com/office/drawing/2016/5/10/chartex" xmlns:cx3="http://schemas.microsoft.com/office/drawing/2016/5/9/chartex" xmlns:cx2="http://schemas.microsoft.com/office/drawing/2015/10/21/chartex">
+        <mc:Fallback xmlns:cx2="http://schemas.microsoft.com/office/drawing/2015/10/21/chartex" xmlns:cx3="http://schemas.microsoft.com/office/drawing/2016/5/9/chartex" xmlns:cx4="http://schemas.microsoft.com/office/drawing/2016/5/10/chartex" xmlns:cx5="http://schemas.microsoft.com/office/drawing/2016/5/11/chartex" xmlns:cx6="http://schemas.microsoft.com/office/drawing/2016/5/12/chartex" xmlns:cx7="http://schemas.microsoft.com/office/drawing/2016/5/13/chartex" xmlns:cx8="http://schemas.microsoft.com/office/drawing/2016/5/14/chartex" xmlns:aink="http://schemas.microsoft.com/office/drawing/2016/ink" xmlns:am3d="http://schemas.microsoft.com/office/drawing/2017/model3d" xmlns:w16cid="http://schemas.microsoft.com/office/word/2016/wordml/cid" xmlns:dgm="http://schemas.openxmlformats.org/drawingml/2006/diagram" xmlns:lc="http://schemas.openxmlformats.org/drawingml/2006/lockedCanvas" xmlns:c="http://schemas.openxmlformats.org/drawingml/2006/chart" xmlns:pic="http://schemas.openxmlformats.org/drawingml/2006/picture" xmlns:a="http://schemas.openxmlformats.org/drawingml/2006/main" xmlns:sl="http://schemas.openxmlformats.org/schemaLibrary/2006/main">
           <w:drawing>
             <wp:anchor allowOverlap="1" behindDoc="0" distB="0" distT="0" distL="114300" distR="114300" hidden="0" layoutInCell="1" locked="0" relativeHeight="0" simplePos="0">
               <wp:simplePos x="0" y="0"/>
@@ -6604,7 +6424,7 @@
 </file>
 
 <file path=customXml/itemProps1.xml><?xml version="1.0" encoding="utf-8"?>
-<ds:datastoreItem xmlns:ds="http://schemas.openxmlformats.org/officeDocument/2006/customXml" ds:itemID="{2280B1AA-4B62-46A7-9E0C-6C4BA2E5210C}">
+<ds:datastoreItem xmlns:ds="http://schemas.openxmlformats.org/officeDocument/2006/customXml" ds:itemID="{F62C26CC-25E8-49F8-AFA2-2AEB7E734B28}">
   <ds:schemaRefs>
     <ds:schemaRef ds:uri="http://schemas.openxmlformats.org/officeDocument/2006/bibliography"/>
   </ds:schemaRefs>

</xml_diff>